<commit_message>
Start Learning the Script
</commit_message>
<xml_diff>
--- a/Script for PPT.docx
+++ b/Script for PPT.docx
@@ -15,29 +15,40 @@
         <w:spacing w:before="0" w:beforeAutospacing="0" w:after="300" w:afterAutospacing="0"/>
         <w:rPr>
           <w:rFonts w:asciiTheme="minorHAnsi" w:hAnsiTheme="minorHAnsi" w:cstheme="minorHAnsi"/>
-          <w:color w:val="ECECEC"/>
-        </w:rPr>
-      </w:pPr>
-      <w:r>
+          <w:color w:val="FF0000"/>
+        </w:rPr>
+      </w:pPr>
+      <w:r>
+        <w:rPr>
+          <w:rFonts w:asciiTheme="minorHAnsi" w:hAnsiTheme="minorHAnsi" w:cstheme="minorHAnsi"/>
+          <w:color w:val="FF0000"/>
+          <w:highlight w:val="yellow"/>
+        </w:rPr>
+        <w:t>SLIDE 1</w:t>
+      </w:r>
+    </w:p>
+    <w:p>
+      <w:pPr>
+        <w:pStyle w:val="NormalWeb"/>
+        <w:pBdr>
+          <w:top w:val="single" w:sz="2" w:space="0" w:color="E3E3E3"/>
+          <w:left w:val="single" w:sz="2" w:space="0" w:color="E3E3E3"/>
+          <w:bottom w:val="single" w:sz="2" w:space="0" w:color="E3E3E3"/>
+          <w:right w:val="single" w:sz="2" w:space="0" w:color="E3E3E3"/>
+        </w:pBdr>
+        <w:shd w:val="clear" w:color="auto" w:fill="212121"/>
+        <w:spacing w:before="0" w:beforeAutospacing="0" w:after="300" w:afterAutospacing="0"/>
         <w:rPr>
           <w:rFonts w:asciiTheme="minorHAnsi" w:hAnsiTheme="minorHAnsi" w:cstheme="minorHAnsi"/>
           <w:color w:val="ECECEC"/>
         </w:rPr>
-        <w:t xml:space="preserve">Good </w:t>
-      </w:r>
+      </w:pPr>
       <w:r>
         <w:rPr>
           <w:rFonts w:asciiTheme="minorHAnsi" w:hAnsiTheme="minorHAnsi" w:cstheme="minorHAnsi"/>
           <w:color w:val="ECECEC"/>
         </w:rPr>
-        <w:t>afternoon</w:t>
-      </w:r>
-      <w:r>
-        <w:rPr>
-          <w:rFonts w:asciiTheme="minorHAnsi" w:hAnsiTheme="minorHAnsi" w:cstheme="minorHAnsi"/>
-          <w:color w:val="ECECEC"/>
-        </w:rPr>
-        <w:t xml:space="preserve"> Esteemed Judges and my fellow Scholars,</w:t>
+        <w:t>Good afternoon Esteemed Judges and my fellow Scholars,</w:t>
       </w:r>
     </w:p>
     <w:p>
@@ -77,6 +88,26 @@
       <w:pPr>
         <w:rPr>
           <w:rFonts w:cstheme="minorHAnsi"/>
+          <w:color w:val="FF0000"/>
+          <w:sz w:val="24"/>
+          <w:szCs w:val="24"/>
+        </w:rPr>
+      </w:pPr>
+      <w:r>
+        <w:rPr>
+          <w:rFonts w:cstheme="minorHAnsi"/>
+          <w:color w:val="FF0000"/>
+          <w:sz w:val="24"/>
+          <w:szCs w:val="24"/>
+          <w:highlight w:val="yellow"/>
+        </w:rPr>
+        <w:t>SLIDE 2 &amp;3</w:t>
+      </w:r>
+    </w:p>
+    <w:p>
+      <w:pPr>
+        <w:rPr>
+          <w:rFonts w:cstheme="minorHAnsi"/>
           <w:sz w:val="24"/>
           <w:szCs w:val="24"/>
         </w:rPr>
@@ -129,6 +160,26 @@
       <w:pPr>
         <w:rPr>
           <w:rFonts w:cstheme="minorHAnsi"/>
+          <w:color w:val="FF0000"/>
+          <w:sz w:val="24"/>
+          <w:szCs w:val="24"/>
+        </w:rPr>
+      </w:pPr>
+      <w:r>
+        <w:rPr>
+          <w:rFonts w:cstheme="minorHAnsi"/>
+          <w:color w:val="FF0000"/>
+          <w:sz w:val="24"/>
+          <w:szCs w:val="24"/>
+          <w:highlight w:val="yellow"/>
+        </w:rPr>
+        <w:t>Slide 4</w:t>
+      </w:r>
+    </w:p>
+    <w:p>
+      <w:pPr>
+        <w:rPr>
+          <w:rFonts w:cstheme="minorHAnsi"/>
           <w:sz w:val="24"/>
           <w:szCs w:val="24"/>
         </w:rPr>
@@ -155,6 +206,46 @@
       <w:pPr>
         <w:rPr>
           <w:rFonts w:cstheme="minorHAnsi"/>
+          <w:color w:val="FF0000"/>
+          <w:sz w:val="24"/>
+          <w:szCs w:val="24"/>
+        </w:rPr>
+      </w:pPr>
+      <w:r>
+        <w:rPr>
+          <w:rFonts w:cstheme="minorHAnsi"/>
+          <w:color w:val="FF0000"/>
+          <w:sz w:val="24"/>
+          <w:szCs w:val="24"/>
+          <w:highlight w:val="yellow"/>
+        </w:rPr>
+        <w:t xml:space="preserve">Slide </w:t>
+      </w:r>
+      <w:r>
+        <w:rPr>
+          <w:rFonts w:cstheme="minorHAnsi"/>
+          <w:color w:val="FF0000"/>
+          <w:sz w:val="24"/>
+          <w:szCs w:val="24"/>
+          <w:highlight w:val="yellow"/>
+        </w:rPr>
+        <w:t>5</w:t>
+      </w:r>
+      <w:r>
+        <w:rPr>
+          <w:rFonts w:cstheme="minorHAnsi"/>
+          <w:color w:val="FF0000"/>
+          <w:sz w:val="24"/>
+          <w:szCs w:val="24"/>
+          <w:highlight w:val="yellow"/>
+        </w:rPr>
+        <w:t xml:space="preserve"> </w:t>
+      </w:r>
+    </w:p>
+    <w:p>
+      <w:pPr>
+        <w:rPr>
+          <w:rFonts w:cstheme="minorHAnsi"/>
           <w:sz w:val="24"/>
           <w:szCs w:val="24"/>
         </w:rPr>
@@ -207,6 +298,145 @@
       <w:pPr>
         <w:rPr>
           <w:rFonts w:cstheme="minorHAnsi"/>
+          <w:color w:val="FF0000"/>
+          <w:sz w:val="24"/>
+          <w:szCs w:val="24"/>
+        </w:rPr>
+      </w:pPr>
+      <w:r>
+        <w:rPr>
+          <w:rFonts w:cstheme="minorHAnsi"/>
+          <w:color w:val="FF0000"/>
+          <w:sz w:val="24"/>
+          <w:szCs w:val="24"/>
+          <w:highlight w:val="yellow"/>
+        </w:rPr>
+        <w:t>Slide 6</w:t>
+      </w:r>
+    </w:p>
+    <w:p>
+      <w:pPr>
+        <w:pBdr>
+          <w:top w:val="single" w:sz="2" w:space="0" w:color="E3E3E3"/>
+          <w:left w:val="single" w:sz="2" w:space="0" w:color="E3E3E3"/>
+          <w:bottom w:val="single" w:sz="2" w:space="0" w:color="E3E3E3"/>
+          <w:right w:val="single" w:sz="2" w:space="0" w:color="E3E3E3"/>
+        </w:pBdr>
+        <w:spacing w:after="100" w:line="240" w:lineRule="auto"/>
+        <w:rPr>
+          <w:rFonts w:ascii="Times New Roman" w:eastAsia="Times New Roman" w:hAnsi="Times New Roman" w:cs="Times New Roman"/>
+          <w:kern w:val="0"/>
+          <w:sz w:val="24"/>
+          <w:szCs w:val="24"/>
+          <w:lang w:eastAsia="en-IN"/>
+          <w14:ligatures w14:val="none"/>
+        </w:rPr>
+      </w:pPr>
+      <w:r>
+        <w:rPr>
+          <w:rFonts w:ascii="Times New Roman" w:eastAsia="Times New Roman" w:hAnsi="Times New Roman" w:cs="Times New Roman"/>
+          <w:kern w:val="0"/>
+          <w:sz w:val="24"/>
+          <w:szCs w:val="24"/>
+          <w:lang w:eastAsia="en-IN"/>
+          <w14:ligatures w14:val="none"/>
+        </w:rPr>
+        <w:t xml:space="preserve">Our methodology encompasses an extensive literature review to understand the core concepts of asynchronous and parallel programming, followed by the selection of diverse use cases based on system requirements and performance goals. We gather relevant data, including system specifications and performance metrics, through various means such as studying </w:t>
+      </w:r>
+      <w:r>
+        <w:rPr>
+          <w:rFonts w:ascii="Times New Roman" w:eastAsia="Times New Roman" w:hAnsi="Times New Roman" w:cs="Times New Roman"/>
+          <w:kern w:val="0"/>
+          <w:sz w:val="24"/>
+          <w:szCs w:val="24"/>
+          <w:lang w:eastAsia="en-IN"/>
+          <w14:ligatures w14:val="none"/>
+        </w:rPr>
+        <w:lastRenderedPageBreak/>
+        <w:t>existing systems or conducting experiments. Implementing asynchronous and parallel versions of selected use cases allows us to evaluate their performance under different conditions, measuring key metrics like execution time and resource utilization. Finally, through rigorous analysis of experimental results, we identify trends and trade-offs, enabling us to draw conclusions about the suitability of each paradigm for specific scenarios.</w:t>
+      </w:r>
+    </w:p>
+    <w:p>
+      <w:pPr>
+        <w:pBdr>
+          <w:bottom w:val="single" w:sz="6" w:space="1" w:color="auto"/>
+        </w:pBdr>
+        <w:spacing w:after="100" w:line="240" w:lineRule="auto"/>
+        <w:jc w:val="center"/>
+        <w:rPr>
+          <w:rFonts w:ascii="Arial" w:eastAsia="Times New Roman" w:hAnsi="Arial" w:cs="Arial"/>
+          <w:vanish/>
+          <w:kern w:val="0"/>
+          <w:sz w:val="16"/>
+          <w:szCs w:val="16"/>
+          <w:lang w:eastAsia="en-IN"/>
+          <w14:ligatures w14:val="none"/>
+        </w:rPr>
+      </w:pPr>
+      <w:r>
+        <w:rPr>
+          <w:rFonts w:ascii="Arial" w:eastAsia="Times New Roman" w:hAnsi="Arial" w:cs="Arial"/>
+          <w:vanish/>
+          <w:kern w:val="0"/>
+          <w:sz w:val="16"/>
+          <w:szCs w:val="16"/>
+          <w:lang w:eastAsia="en-IN"/>
+          <w14:ligatures w14:val="none"/>
+        </w:rPr>
+        <w:t>Top of Form</w:t>
+      </w:r>
+    </w:p>
+    <w:p>
+      <w:pPr>
+        <w:rPr>
+          <w:rFonts w:cstheme="minorHAnsi"/>
+          <w:sz w:val="24"/>
+          <w:szCs w:val="24"/>
+        </w:rPr>
+      </w:pPr>
+    </w:p>
+    <w:p>
+      <w:pPr>
+        <w:rPr>
+          <w:rFonts w:cstheme="minorHAnsi"/>
+          <w:sz w:val="24"/>
+          <w:szCs w:val="24"/>
+        </w:rPr>
+      </w:pPr>
+    </w:p>
+    <w:p>
+      <w:pPr>
+        <w:rPr>
+          <w:rFonts w:cstheme="minorHAnsi"/>
+          <w:color w:val="FF0000"/>
+          <w:sz w:val="24"/>
+          <w:szCs w:val="24"/>
+        </w:rPr>
+      </w:pPr>
+      <w:r>
+        <w:rPr>
+          <w:rFonts w:cstheme="minorHAnsi"/>
+          <w:color w:val="FF0000"/>
+          <w:sz w:val="24"/>
+          <w:szCs w:val="24"/>
+          <w:highlight w:val="yellow"/>
+        </w:rPr>
+        <w:t xml:space="preserve">Side </w:t>
+      </w:r>
+      <w:r>
+        <w:rPr>
+          <w:rFonts w:cstheme="minorHAnsi"/>
+          <w:color w:val="FF0000"/>
+          <w:sz w:val="24"/>
+          <w:szCs w:val="24"/>
+        </w:rPr>
+        <w:t>7</w:t>
+      </w:r>
+    </w:p>
+    <w:p>
+      <w:pPr>
+        <w:rPr>
+          <w:rFonts w:cstheme="minorHAnsi"/>
           <w:sz w:val="24"/>
           <w:szCs w:val="24"/>
         </w:rPr>
@@ -232,10 +462,31 @@
       <w:pPr>
         <w:rPr>
           <w:rFonts w:cstheme="minorHAnsi"/>
-          <w:sz w:val="24"/>
-          <w:szCs w:val="24"/>
-        </w:rPr>
-      </w:pPr>
+          <w:color w:val="FF0000"/>
+          <w:sz w:val="24"/>
+          <w:szCs w:val="24"/>
+        </w:rPr>
+      </w:pPr>
+      <w:r>
+        <w:rPr>
+          <w:rFonts w:cstheme="minorHAnsi"/>
+          <w:color w:val="FF0000"/>
+          <w:sz w:val="24"/>
+          <w:szCs w:val="24"/>
+          <w:highlight w:val="yellow"/>
+        </w:rPr>
+        <w:t xml:space="preserve">Slide </w:t>
+      </w:r>
+      <w:r>
+        <w:rPr>
+          <w:rFonts w:cstheme="minorHAnsi"/>
+          <w:color w:val="FF0000"/>
+          <w:sz w:val="24"/>
+          <w:szCs w:val="24"/>
+          <w:highlight w:val="yellow"/>
+        </w:rPr>
+        <w:t>8</w:t>
+      </w:r>
     </w:p>
     <w:p>
       <w:pPr>
@@ -258,19 +509,166 @@
       <w:pPr>
         <w:rPr>
           <w:rFonts w:cstheme="minorHAnsi"/>
-          <w:sz w:val="24"/>
-          <w:szCs w:val="24"/>
-        </w:rPr>
-      </w:pPr>
-    </w:p>
-    <w:p>
-      <w:pPr>
-        <w:rPr>
-          <w:rFonts w:cstheme="minorHAnsi"/>
-          <w:sz w:val="24"/>
-          <w:szCs w:val="24"/>
-        </w:rPr>
-      </w:pPr>
+          <w:color w:val="FF0000"/>
+          <w:sz w:val="24"/>
+          <w:szCs w:val="24"/>
+        </w:rPr>
+      </w:pPr>
+      <w:r>
+        <w:rPr>
+          <w:rFonts w:cstheme="minorHAnsi"/>
+          <w:color w:val="FF0000"/>
+          <w:sz w:val="24"/>
+          <w:szCs w:val="24"/>
+          <w:highlight w:val="yellow"/>
+        </w:rPr>
+        <w:t xml:space="preserve">Slide </w:t>
+      </w:r>
+      <w:r>
+        <w:rPr>
+          <w:rFonts w:cstheme="minorHAnsi"/>
+          <w:color w:val="FF0000"/>
+          <w:sz w:val="24"/>
+          <w:szCs w:val="24"/>
+        </w:rPr>
+        <w:t>9</w:t>
+      </w:r>
+    </w:p>
+    <w:p>
+      <w:pPr>
+        <w:rPr>
+          <w:rFonts w:cstheme="minorHAnsi"/>
+          <w:sz w:val="24"/>
+          <w:szCs w:val="24"/>
+        </w:rPr>
+      </w:pPr>
+      <w:r>
+        <w:rPr>
+          <w:rFonts w:cstheme="minorHAnsi"/>
+          <w:sz w:val="24"/>
+          <w:szCs w:val="24"/>
+        </w:rPr>
+        <w:t>But what about tasks that are bound by input/output operations? Here, the story takes a different turn. Asynchronous programming takes the spotlight, optimizing performance for I/O-bound operations by efficiently managing tasks that await input/output operations, minimizing idle time and maximizing throughput.</w:t>
+      </w:r>
+    </w:p>
+    <w:p>
+      <w:pPr>
+        <w:rPr>
+          <w:rFonts w:cstheme="minorHAnsi"/>
+          <w:color w:val="FF0000"/>
+          <w:sz w:val="24"/>
+          <w:szCs w:val="24"/>
+        </w:rPr>
+      </w:pPr>
+      <w:r>
+        <w:rPr>
+          <w:rFonts w:cstheme="minorHAnsi"/>
+          <w:color w:val="FF0000"/>
+          <w:sz w:val="24"/>
+          <w:szCs w:val="24"/>
+          <w:highlight w:val="yellow"/>
+        </w:rPr>
+        <w:t xml:space="preserve">Slide </w:t>
+      </w:r>
+      <w:r>
+        <w:rPr>
+          <w:rFonts w:cstheme="minorHAnsi"/>
+          <w:color w:val="FF0000"/>
+          <w:sz w:val="24"/>
+          <w:szCs w:val="24"/>
+          <w:highlight w:val="yellow"/>
+        </w:rPr>
+        <w:t>10</w:t>
+      </w:r>
+    </w:p>
+    <w:p>
+      <w:pPr>
+        <w:rPr>
+          <w:rFonts w:cstheme="minorHAnsi"/>
+          <w:sz w:val="24"/>
+          <w:szCs w:val="24"/>
+        </w:rPr>
+      </w:pPr>
+      <w:r>
+        <w:rPr>
+          <w:rFonts w:cstheme="minorHAnsi"/>
+          <w:sz w:val="24"/>
+          <w:szCs w:val="24"/>
+        </w:rPr>
+        <w:t>And let's not forget about concurrency - the backbone of modern software systems. Asynchronous programming, with its ability to handle multiple tasks concurrently without creating new threads for each task, proves to be the champion in resource utilization and scalability, offering enhanced performance and responsiveness in the face of concurrency-intensive tasks.</w:t>
+      </w:r>
+    </w:p>
+    <w:p>
+      <w:pPr>
+        <w:rPr>
+          <w:rFonts w:cstheme="minorHAnsi"/>
+          <w:color w:val="FF0000"/>
+          <w:sz w:val="24"/>
+          <w:szCs w:val="24"/>
+        </w:rPr>
+      </w:pPr>
+      <w:r>
+        <w:rPr>
+          <w:rFonts w:cstheme="minorHAnsi"/>
+          <w:color w:val="FF0000"/>
+          <w:sz w:val="24"/>
+          <w:szCs w:val="24"/>
+          <w:highlight w:val="yellow"/>
+        </w:rPr>
+        <w:t>Slide 1</w:t>
+      </w:r>
+      <w:r>
+        <w:rPr>
+          <w:rFonts w:cstheme="minorHAnsi"/>
+          <w:color w:val="FF0000"/>
+          <w:sz w:val="24"/>
+          <w:szCs w:val="24"/>
+        </w:rPr>
+        <w:t>1</w:t>
+      </w:r>
+    </w:p>
+    <w:p>
+      <w:pPr>
+        <w:rPr>
+          <w:rFonts w:cstheme="minorHAnsi"/>
+          <w:sz w:val="24"/>
+          <w:szCs w:val="24"/>
+        </w:rPr>
+      </w:pPr>
+      <w:r>
+        <w:rPr>
+          <w:rFonts w:cstheme="minorHAnsi"/>
+          <w:sz w:val="24"/>
+          <w:szCs w:val="24"/>
+        </w:rPr>
+        <w:t>In conclusion, the choice between asynchronous and parallel programming paradigms is not a binary one; it's a nuanced decision that depends on the nature of the task at hand. By understanding the strengths and trade-offs of each paradigm, we empower ourselves to make informed decisions that drive innovation and progress in the field of software engineering.</w:t>
+      </w:r>
+    </w:p>
+    <w:p>
+      <w:pPr>
+        <w:rPr>
+          <w:rFonts w:cstheme="minorHAnsi"/>
+          <w:sz w:val="24"/>
+          <w:szCs w:val="24"/>
+        </w:rPr>
+      </w:pPr>
+    </w:p>
+    <w:p>
+      <w:pPr>
+        <w:rPr>
+          <w:rFonts w:cstheme="minorHAnsi"/>
+          <w:sz w:val="24"/>
+          <w:szCs w:val="24"/>
+        </w:rPr>
+      </w:pPr>
+      <w:r>
+        <w:rPr>
+          <w:rFonts w:cstheme="minorHAnsi"/>
+          <w:sz w:val="24"/>
+          <w:szCs w:val="24"/>
+        </w:rPr>
+        <w:t xml:space="preserve">As we continue our journey in the dynamic realm of software development, let us embrace the power of asynchronous and parallel programming paradigms, harnessing their </w:t>
+      </w:r>
       <w:r>
         <w:rPr>
           <w:rFonts w:cstheme="minorHAnsi"/>
@@ -278,95 +676,37 @@
           <w:szCs w:val="24"/>
         </w:rPr>
         <w:lastRenderedPageBreak/>
-        <w:t>But what about tasks that are bound by input/output operations? Here, the story takes a different turn. Asynchronous programming takes the spotlight, optimizing performance for I/O-bound operations by efficiently managing tasks that await input/output operations, minimizing idle time and maximizing throughput.</w:t>
-      </w:r>
-    </w:p>
-    <w:p>
-      <w:pPr>
-        <w:rPr>
-          <w:rFonts w:cstheme="minorHAnsi"/>
-          <w:sz w:val="24"/>
-          <w:szCs w:val="24"/>
-        </w:rPr>
-      </w:pPr>
-    </w:p>
-    <w:p>
-      <w:pPr>
-        <w:rPr>
-          <w:rFonts w:cstheme="minorHAnsi"/>
-          <w:sz w:val="24"/>
-          <w:szCs w:val="24"/>
-        </w:rPr>
-      </w:pPr>
-      <w:r>
-        <w:rPr>
-          <w:rFonts w:cstheme="minorHAnsi"/>
-          <w:sz w:val="24"/>
-          <w:szCs w:val="24"/>
-        </w:rPr>
-        <w:t>And let's not forget about concurrency - the backbone of modern software systems. Asynchronous programming, with its ability to handle multiple tasks concurrently without creating new threads for each task, proves to be the champion in resource utilization and scalability, offering enhanced performance and responsiveness in the face of concurrency-intensive tasks.</w:t>
-      </w:r>
-    </w:p>
-    <w:p>
-      <w:pPr>
-        <w:rPr>
-          <w:rFonts w:cstheme="minorHAnsi"/>
-          <w:sz w:val="24"/>
-          <w:szCs w:val="24"/>
-        </w:rPr>
-      </w:pPr>
-    </w:p>
-    <w:p>
-      <w:pPr>
-        <w:rPr>
-          <w:rFonts w:cstheme="minorHAnsi"/>
-          <w:sz w:val="24"/>
-          <w:szCs w:val="24"/>
-        </w:rPr>
-      </w:pPr>
-      <w:r>
-        <w:rPr>
-          <w:rFonts w:cstheme="minorHAnsi"/>
-          <w:sz w:val="24"/>
-          <w:szCs w:val="24"/>
-        </w:rPr>
-        <w:t>In conclusion, the choice between asynchronous and parallel programming paradigms is not a binary one; it's a nuanced decision that depends on the nature of the task at hand. By understanding the strengths and trade-offs of each paradigm, we empower ourselves to make informed decisions that drive innovation and progress in the field of software engineering.</w:t>
-      </w:r>
-    </w:p>
-    <w:p>
-      <w:pPr>
-        <w:rPr>
-          <w:rFonts w:cstheme="minorHAnsi"/>
-          <w:sz w:val="24"/>
-          <w:szCs w:val="24"/>
-        </w:rPr>
-      </w:pPr>
-    </w:p>
-    <w:p>
-      <w:pPr>
-        <w:rPr>
-          <w:rFonts w:cstheme="minorHAnsi"/>
-          <w:sz w:val="24"/>
-          <w:szCs w:val="24"/>
-        </w:rPr>
-      </w:pPr>
-      <w:r>
-        <w:rPr>
-          <w:rFonts w:cstheme="minorHAnsi"/>
-          <w:sz w:val="24"/>
-          <w:szCs w:val="24"/>
-        </w:rPr>
-        <w:t>As we continue our journey in the dynamic realm of software development, let us embrace the power of asynchronous and parallel programming paradigms, harnessing their capabilities to create software systems that not only meet but exceed the expectations of our users.</w:t>
-      </w:r>
-    </w:p>
-    <w:p>
-      <w:pPr>
-        <w:rPr>
-          <w:rFonts w:cstheme="minorHAnsi"/>
-          <w:sz w:val="24"/>
-          <w:szCs w:val="24"/>
-        </w:rPr>
-      </w:pPr>
+        <w:t>capabilities to create software systems that not only meet but exceed the expectations of our users.</w:t>
+      </w:r>
+    </w:p>
+    <w:p>
+      <w:pPr>
+        <w:rPr>
+          <w:rFonts w:cstheme="minorHAnsi"/>
+          <w:color w:val="FF0000"/>
+          <w:sz w:val="24"/>
+          <w:szCs w:val="24"/>
+        </w:rPr>
+      </w:pPr>
+      <w:r>
+        <w:rPr>
+          <w:rFonts w:cstheme="minorHAnsi"/>
+          <w:color w:val="FF0000"/>
+          <w:sz w:val="24"/>
+          <w:szCs w:val="24"/>
+          <w:highlight w:val="yellow"/>
+        </w:rPr>
+        <w:t>Slide 1</w:t>
+      </w:r>
+      <w:r>
+        <w:rPr>
+          <w:rFonts w:cstheme="minorHAnsi"/>
+          <w:color w:val="FF0000"/>
+          <w:sz w:val="24"/>
+          <w:szCs w:val="24"/>
+        </w:rPr>
+        <w:t>2</w:t>
+      </w:r>
     </w:p>
     <w:p>
       <w:pPr>
@@ -842,6 +1182,50 @@
       <w14:ligatures w14:val="none"/>
     </w:rPr>
   </w:style>
+  <w:style w:type="paragraph" w:styleId="z-TopofForm">
+    <w:name w:val="HTML Top of Form"/>
+    <w:basedOn w:val="Normal"/>
+    <w:next w:val="Normal"/>
+    <w:link w:val="z-TopofFormChar"/>
+    <w:hidden/>
+    <w:uiPriority w:val="99"/>
+    <w:semiHidden/>
+    <w:unhideWhenUsed/>
+    <w:rsid w:val="001F0BB3"/>
+    <w:pPr>
+      <w:pBdr>
+        <w:bottom w:val="single" w:sz="6" w:space="1" w:color="auto"/>
+      </w:pBdr>
+      <w:spacing w:after="0" w:line="240" w:lineRule="auto"/>
+      <w:jc w:val="center"/>
+    </w:pPr>
+    <w:rPr>
+      <w:rFonts w:ascii="Arial" w:eastAsia="Times New Roman" w:hAnsi="Arial" w:cs="Arial"/>
+      <w:vanish/>
+      <w:kern w:val="0"/>
+      <w:sz w:val="16"/>
+      <w:szCs w:val="16"/>
+      <w:lang w:eastAsia="en-IN"/>
+      <w14:ligatures w14:val="none"/>
+    </w:rPr>
+  </w:style>
+  <w:style w:type="character" w:customStyle="1" w:styleId="z-TopofFormChar">
+    <w:name w:val="z-Top of Form Char"/>
+    <w:basedOn w:val="DefaultParagraphFont"/>
+    <w:link w:val="z-TopofForm"/>
+    <w:uiPriority w:val="99"/>
+    <w:semiHidden/>
+    <w:rsid w:val="001F0BB3"/>
+    <w:rPr>
+      <w:rFonts w:ascii="Arial" w:eastAsia="Times New Roman" w:hAnsi="Arial" w:cs="Arial"/>
+      <w:vanish/>
+      <w:kern w:val="0"/>
+      <w:sz w:val="16"/>
+      <w:szCs w:val="16"/>
+      <w:lang w:eastAsia="en-IN"/>
+      <w14:ligatures w14:val="none"/>
+    </w:rPr>
+  </w:style>
 </w:styles>
 </file>
 

</xml_diff>